<commit_message>
feat: Refactor days_between_dates function for improved logic and readability
</commit_message>
<xml_diff>
--- a/Design Labs/Number of Days Design.docx
+++ b/Design Labs/Number of Days Design.docx
@@ -5026,6 +5026,139 @@
       </w:r>
     </w:p>
     <w:p/>
+    <w:p>
+      <w:pPr>
+        <w:rPr>
+          <w:b/>
+          <w:bCs/>
+          <w:u w:val="single"/>
+        </w:rPr>
+      </w:pPr>
+      <w:r>
+        <w:rPr>
+          <w:b/>
+          <w:bCs/>
+          <w:u w:val="single"/>
+        </w:rPr>
+        <w:t>Algorithmic Efficiency:</w:t>
+      </w:r>
+    </w:p>
+    <w:p>
+      <w:pPr>
+        <w:spacing w:before="100" w:beforeAutospacing="1" w:after="100" w:afterAutospacing="1" w:line="240" w:lineRule="auto"/>
+        <w:ind w:firstLine="720"/>
+        <w:rPr>
+          <w:rFonts w:ascii="Roboto" w:eastAsia="Times New Roman" w:hAnsi="Roboto" w:cs="Times New Roman"/>
+          <w:color w:val="111111"/>
+          <w:kern w:val="0"/>
+          <w14:ligatures w14:val="none"/>
+        </w:rPr>
+      </w:pPr>
+      <w:r>
+        <w:t xml:space="preserve">Starting with the </w:t>
+      </w:r>
+      <w:proofErr w:type="spellStart"/>
+      <w:r>
+        <w:t>days_in_</w:t>
+      </w:r>
+      <w:proofErr w:type="gramStart"/>
+      <w:r>
+        <w:t>month</w:t>
+      </w:r>
+      <w:proofErr w:type="spellEnd"/>
+      <w:r>
+        <w:t>(</w:t>
+      </w:r>
+      <w:proofErr w:type="gramEnd"/>
+      <w:r>
+        <w:t xml:space="preserve">) function, the function takes the month as an index and uses it to look up the number of days in that month from a list. If the month is 2, it checks if it is a leap year and then returns 29 if it is. All of this will take constant time no matter the input size, so it is </w:t>
+      </w:r>
+      <w:proofErr w:type="gramStart"/>
+      <w:r>
+        <w:t>O(</w:t>
+      </w:r>
+      <w:proofErr w:type="gramEnd"/>
+      <w:r>
+        <w:t xml:space="preserve">1). The </w:t>
+      </w:r>
+      <w:proofErr w:type="spellStart"/>
+      <w:r>
+        <w:t>days_between_</w:t>
+      </w:r>
+      <w:proofErr w:type="gramStart"/>
+      <w:r>
+        <w:t>dates</w:t>
+      </w:r>
+      <w:proofErr w:type="spellEnd"/>
+      <w:r>
+        <w:t>(</w:t>
+      </w:r>
+      <w:proofErr w:type="gramEnd"/>
+      <w:r>
+        <w:t xml:space="preserve">) function can have varying time complexity. </w:t>
+      </w:r>
+      <w:r>
+        <w:t xml:space="preserve">If </w:t>
+      </w:r>
+      <w:r>
+        <w:rPr>
+          <w:rFonts w:eastAsia="Times New Roman" w:cs="Times New Roman"/>
+          <w:color w:val="111111"/>
+          <w:kern w:val="0"/>
+          <w14:ligatures w14:val="none"/>
+        </w:rPr>
+        <w:t>the start and end years and months are the same, it computes the difference in days directly</w:t>
+      </w:r>
+      <w:r>
+        <w:rPr>
+          <w:rFonts w:eastAsia="Times New Roman" w:cs="Times New Roman"/>
+          <w:color w:val="111111"/>
+          <w:kern w:val="0"/>
+          <w14:ligatures w14:val="none"/>
+        </w:rPr>
+        <w:t xml:space="preserve">, which would be an </w:t>
+      </w:r>
+      <w:proofErr w:type="gramStart"/>
+      <w:r>
+        <w:rPr>
+          <w:rFonts w:eastAsia="Times New Roman" w:cs="Times New Roman"/>
+          <w:color w:val="111111"/>
+          <w:kern w:val="0"/>
+          <w14:ligatures w14:val="none"/>
+        </w:rPr>
+        <w:t>O(</w:t>
+      </w:r>
+      <w:proofErr w:type="gramEnd"/>
+      <w:r>
+        <w:rPr>
+          <w:rFonts w:eastAsia="Times New Roman" w:cs="Times New Roman"/>
+          <w:color w:val="111111"/>
+          <w:kern w:val="0"/>
+          <w14:ligatures w14:val="none"/>
+        </w:rPr>
+        <w:t xml:space="preserve">1) operation. However, the </w:t>
+      </w:r>
+      <w:proofErr w:type="gramStart"/>
+      <w:r>
+        <w:rPr>
+          <w:rFonts w:eastAsia="Times New Roman" w:cs="Times New Roman"/>
+          <w:color w:val="111111"/>
+          <w:kern w:val="0"/>
+          <w14:ligatures w14:val="none"/>
+        </w:rPr>
+        <w:t>worst case</w:t>
+      </w:r>
+      <w:proofErr w:type="gramEnd"/>
+      <w:r>
+        <w:rPr>
+          <w:rFonts w:eastAsia="Times New Roman" w:cs="Times New Roman"/>
+          <w:color w:val="111111"/>
+          <w:kern w:val="0"/>
+          <w14:ligatures w14:val="none"/>
+        </w:rPr>
+        <w:t xml:space="preserve"> scenarios are that the start and end years/months are different, in which case the number of iterations through the loops would be proportional to the difference in years and months, which would make the efficiency O(n). Going off worst case scenarios, the overall efficiency could be represented by O(1) x O(n), resulting in an overall efficiency of O(n).</w:t>
+      </w:r>
+    </w:p>
     <w:p/>
     <w:sectPr>
       <w:pgSz w:w="12240" w:h="15840"/>
@@ -5040,6 +5173,155 @@
 <file path=word/numbering.xml><?xml version="1.0" encoding="utf-8"?>
 <w:numbering xmlns:wpc="http://schemas.microsoft.com/office/word/2010/wordprocessingCanvas" xmlns:cx="http://schemas.microsoft.com/office/drawing/2014/chartex" xmlns:cx1="http://schemas.microsoft.com/office/drawing/2015/9/8/chartex" xmlns:cx2="http://schemas.microsoft.com/office/drawing/2015/10/21/chartex" xmlns:cx3="http://schemas.microsoft.com/office/drawing/2016/5/9/chartex" xmlns:cx4="http://schemas.microsoft.com/office/drawing/2016/5/10/chartex" xmlns:cx5="http://schemas.microsoft.com/office/drawing/2016/5/11/chartex" xmlns:cx6="http://schemas.microsoft.com/office/drawing/2016/5/12/chartex" xmlns:cx7="http://schemas.microsoft.com/office/drawing/2016/5/13/chartex" xmlns:cx8="http://schemas.microsoft.com/office/drawing/2016/5/14/chartex" xmlns:mc="http://schemas.openxmlformats.org/markup-compatibility/2006" xmlns:aink="http://schemas.microsoft.com/office/drawing/2016/ink" xmlns:am3d="http://schemas.microsoft.com/office/drawing/2017/model3d" xmlns:o="urn:schemas-microsoft-com:office:office" xmlns:oel="http://schemas.microsoft.com/office/2019/extlst" xmlns:r="http://schemas.openxmlformats.org/officeDocument/2006/relationships" xmlns:m="http://schemas.openxmlformats.org/officeDocument/2006/math" xmlns:v="urn:schemas-microsoft-com:vml" xmlns:wp14="http://schemas.microsoft.com/office/word/2010/wordprocessingDrawing" xmlns:wp="http://schemas.openxmlformats.org/drawingml/2006/wordprocessingDrawing" xmlns:w10="urn:schemas-microsoft-com:office:word" xmlns:w="http://schemas.openxmlformats.org/wordprocessingml/2006/main" xmlns:w14="http://schemas.microsoft.com/office/word/2010/wordml" xmlns:w15="http://schemas.microsoft.com/office/word/2012/wordml" xmlns:w16cex="http://schemas.microsoft.com/office/word/2018/wordml/cex" xmlns:w16cid="http://schemas.microsoft.com/office/word/2016/wordml/cid" xmlns:w16="http://schemas.microsoft.com/office/word/2018/wordml" xmlns:w16sdtdh="http://schemas.microsoft.com/office/word/2020/wordml/sdtdatahash" xmlns:w16se="http://schemas.microsoft.com/office/word/2015/wordml/symex" xmlns:wpg="http://schemas.microsoft.com/office/word/2010/wordprocessingGroup" xmlns:wpi="http://schemas.microsoft.com/office/word/2010/wordprocessingInk" xmlns:wne="http://schemas.microsoft.com/office/word/2006/wordml" xmlns:wps="http://schemas.microsoft.com/office/word/2010/wordprocessingShape" mc:Ignorable="w14 w15 w16se w16cid w16 w16cex w16sdtdh wp14">
   <w:abstractNum w:abstractNumId="0" w15:restartNumberingAfterBreak="0">
+    <w:nsid w:val="000F71C3"/>
+    <w:multiLevelType w:val="multilevel"/>
+    <w:tmpl w:val="179AAF08"/>
+    <w:lvl w:ilvl="0">
+      <w:start w:val="1"/>
+      <w:numFmt w:val="bullet"/>
+      <w:lvlText w:val=""/>
+      <w:lvlJc w:val="left"/>
+      <w:pPr>
+        <w:tabs>
+          <w:tab w:val="num" w:pos="720"/>
+        </w:tabs>
+        <w:ind w:left="720" w:hanging="360"/>
+      </w:pPr>
+      <w:rPr>
+        <w:rFonts w:ascii="Symbol" w:hAnsi="Symbol" w:hint="default"/>
+        <w:sz w:val="20"/>
+      </w:rPr>
+    </w:lvl>
+    <w:lvl w:ilvl="1" w:tentative="1">
+      <w:start w:val="1"/>
+      <w:numFmt w:val="bullet"/>
+      <w:lvlText w:val="o"/>
+      <w:lvlJc w:val="left"/>
+      <w:pPr>
+        <w:tabs>
+          <w:tab w:val="num" w:pos="1440"/>
+        </w:tabs>
+        <w:ind w:left="1440" w:hanging="360"/>
+      </w:pPr>
+      <w:rPr>
+        <w:rFonts w:ascii="Courier New" w:hAnsi="Courier New" w:hint="default"/>
+        <w:sz w:val="20"/>
+      </w:rPr>
+    </w:lvl>
+    <w:lvl w:ilvl="2" w:tentative="1">
+      <w:start w:val="1"/>
+      <w:numFmt w:val="bullet"/>
+      <w:lvlText w:val=""/>
+      <w:lvlJc w:val="left"/>
+      <w:pPr>
+        <w:tabs>
+          <w:tab w:val="num" w:pos="2160"/>
+        </w:tabs>
+        <w:ind w:left="2160" w:hanging="360"/>
+      </w:pPr>
+      <w:rPr>
+        <w:rFonts w:ascii="Wingdings" w:hAnsi="Wingdings" w:hint="default"/>
+        <w:sz w:val="20"/>
+      </w:rPr>
+    </w:lvl>
+    <w:lvl w:ilvl="3" w:tentative="1">
+      <w:start w:val="1"/>
+      <w:numFmt w:val="bullet"/>
+      <w:lvlText w:val=""/>
+      <w:lvlJc w:val="left"/>
+      <w:pPr>
+        <w:tabs>
+          <w:tab w:val="num" w:pos="2880"/>
+        </w:tabs>
+        <w:ind w:left="2880" w:hanging="360"/>
+      </w:pPr>
+      <w:rPr>
+        <w:rFonts w:ascii="Wingdings" w:hAnsi="Wingdings" w:hint="default"/>
+        <w:sz w:val="20"/>
+      </w:rPr>
+    </w:lvl>
+    <w:lvl w:ilvl="4" w:tentative="1">
+      <w:start w:val="1"/>
+      <w:numFmt w:val="bullet"/>
+      <w:lvlText w:val=""/>
+      <w:lvlJc w:val="left"/>
+      <w:pPr>
+        <w:tabs>
+          <w:tab w:val="num" w:pos="3600"/>
+        </w:tabs>
+        <w:ind w:left="3600" w:hanging="360"/>
+      </w:pPr>
+      <w:rPr>
+        <w:rFonts w:ascii="Wingdings" w:hAnsi="Wingdings" w:hint="default"/>
+        <w:sz w:val="20"/>
+      </w:rPr>
+    </w:lvl>
+    <w:lvl w:ilvl="5" w:tentative="1">
+      <w:start w:val="1"/>
+      <w:numFmt w:val="bullet"/>
+      <w:lvlText w:val=""/>
+      <w:lvlJc w:val="left"/>
+      <w:pPr>
+        <w:tabs>
+          <w:tab w:val="num" w:pos="4320"/>
+        </w:tabs>
+        <w:ind w:left="4320" w:hanging="360"/>
+      </w:pPr>
+      <w:rPr>
+        <w:rFonts w:ascii="Wingdings" w:hAnsi="Wingdings" w:hint="default"/>
+        <w:sz w:val="20"/>
+      </w:rPr>
+    </w:lvl>
+    <w:lvl w:ilvl="6" w:tentative="1">
+      <w:start w:val="1"/>
+      <w:numFmt w:val="bullet"/>
+      <w:lvlText w:val=""/>
+      <w:lvlJc w:val="left"/>
+      <w:pPr>
+        <w:tabs>
+          <w:tab w:val="num" w:pos="5040"/>
+        </w:tabs>
+        <w:ind w:left="5040" w:hanging="360"/>
+      </w:pPr>
+      <w:rPr>
+        <w:rFonts w:ascii="Wingdings" w:hAnsi="Wingdings" w:hint="default"/>
+        <w:sz w:val="20"/>
+      </w:rPr>
+    </w:lvl>
+    <w:lvl w:ilvl="7" w:tentative="1">
+      <w:start w:val="1"/>
+      <w:numFmt w:val="bullet"/>
+      <w:lvlText w:val=""/>
+      <w:lvlJc w:val="left"/>
+      <w:pPr>
+        <w:tabs>
+          <w:tab w:val="num" w:pos="5760"/>
+        </w:tabs>
+        <w:ind w:left="5760" w:hanging="360"/>
+      </w:pPr>
+      <w:rPr>
+        <w:rFonts w:ascii="Wingdings" w:hAnsi="Wingdings" w:hint="default"/>
+        <w:sz w:val="20"/>
+      </w:rPr>
+    </w:lvl>
+    <w:lvl w:ilvl="8" w:tentative="1">
+      <w:start w:val="1"/>
+      <w:numFmt w:val="bullet"/>
+      <w:lvlText w:val=""/>
+      <w:lvlJc w:val="left"/>
+      <w:pPr>
+        <w:tabs>
+          <w:tab w:val="num" w:pos="6480"/>
+        </w:tabs>
+        <w:ind w:left="6480" w:hanging="360"/>
+      </w:pPr>
+      <w:rPr>
+        <w:rFonts w:ascii="Wingdings" w:hAnsi="Wingdings" w:hint="default"/>
+        <w:sz w:val="20"/>
+      </w:rPr>
+    </w:lvl>
+  </w:abstractNum>
+  <w:abstractNum w:abstractNumId="1" w15:restartNumberingAfterBreak="0">
     <w:nsid w:val="466318B5"/>
     <w:multiLevelType w:val="hybridMultilevel"/>
     <w:tmpl w:val="4BBA7186"/>
@@ -5128,7 +5410,7 @@
       </w:pPr>
     </w:lvl>
   </w:abstractNum>
-  <w:abstractNum w:abstractNumId="1" w15:restartNumberingAfterBreak="0">
+  <w:abstractNum w:abstractNumId="2" w15:restartNumberingAfterBreak="0">
     <w:nsid w:val="504E1111"/>
     <w:multiLevelType w:val="hybridMultilevel"/>
     <w:tmpl w:val="0F3026AC"/>
@@ -5217,7 +5499,7 @@
       </w:pPr>
     </w:lvl>
   </w:abstractNum>
-  <w:abstractNum w:abstractNumId="2" w15:restartNumberingAfterBreak="0">
+  <w:abstractNum w:abstractNumId="3" w15:restartNumberingAfterBreak="0">
     <w:nsid w:val="6F1F3558"/>
     <w:multiLevelType w:val="hybridMultilevel"/>
     <w:tmpl w:val="96606136"/>
@@ -5309,12 +5591,15 @@
     </w:lvl>
   </w:abstractNum>
   <w:num w:numId="1" w16cid:durableId="1522667647">
+    <w:abstractNumId w:val="2"/>
+  </w:num>
+  <w:num w:numId="2" w16cid:durableId="197815005">
+    <w:abstractNumId w:val="3"/>
+  </w:num>
+  <w:num w:numId="3" w16cid:durableId="1617634313">
     <w:abstractNumId w:val="1"/>
   </w:num>
-  <w:num w:numId="2" w16cid:durableId="197815005">
-    <w:abstractNumId w:val="2"/>
-  </w:num>
-  <w:num w:numId="3" w16cid:durableId="1617634313">
+  <w:num w:numId="4" w16cid:durableId="454324798">
     <w:abstractNumId w:val="0"/>
   </w:num>
 </w:numbering>

</xml_diff>